<commit_message>
Updated Production Notes.docx GDD V1.1(control scheme)
</commit_message>
<xml_diff>
--- a/GDD1.docx
+++ b/GDD1.docx
@@ -19,34 +19,105 @@
     </w:p>
     <w:p>
       <w:r>
-        <w:t xml:space="preserve">The Goal of the game: the point of the game is to reach the end of the level and defeat the boss. Along the way a large amount of enemies that come from all directions around the </w:t>
+        <w:t>The Goal of the game: the point of the game is to reach the end of the level and defeat the boss. Along the way a large amount of enemies that come from a</w:t>
+      </w:r>
+      <w:r>
+        <w:t>ll directions around the player</w:t>
+      </w:r>
+      <w:r>
+        <w:t xml:space="preserve"> will try and stop the player from advancing. The player must destroy the enemies or avoid them in order to advance and survive till the end of the level. </w:t>
+      </w:r>
+    </w:p>
+    <w:p>
+      <w:r>
+        <w:t xml:space="preserve">Gameplay: the gameplay will involve waves of enemies approaching the player from all angles, each enemy will have a different type of weakness and strength, </w:t>
       </w:r>
       <w:proofErr w:type="gramStart"/>
       <w:r>
-        <w:t>player  will</w:t>
+        <w:t>The</w:t>
       </w:r>
       <w:proofErr w:type="gramEnd"/>
       <w:r>
-        <w:t xml:space="preserve"> try and stop the player from advancing. The player must destroy the enemies or avoid them in order to advance and survive till the end of the level. </w:t>
-      </w:r>
-    </w:p>
-    <w:p>
-      <w:r>
-        <w:t xml:space="preserve">Gameplay: the gameplay will involve waves of enemies approaching the player from all angles, each enemy will have a different type of weakness and strength, </w:t>
+        <w:t xml:space="preserve"> player will have to switch from their different weapons in order to be able to advance. </w:t>
+      </w:r>
+    </w:p>
+    <w:p>
+      <w:r>
+        <w:t xml:space="preserve">Controls: </w:t>
+      </w:r>
+    </w:p>
+    <w:p>
+      <w:pPr>
+        <w:ind w:left="720"/>
+      </w:pPr>
+      <w:r>
+        <w:t>Movement: movement is controlled by the WASD keys, in plane mode the player moves with respect to the top of the screen, in gunner and fighter modes, the player moves in respect to the mouse curser, where w means moving closer to the mouse cursor.</w:t>
+      </w:r>
+    </w:p>
+    <w:p>
+      <w:pPr>
+        <w:ind w:left="720"/>
+      </w:pPr>
+      <w:r>
+        <w:t>Mode Switching: mode switching is controlled by the “e” and “q” buttons, with the modes switching in this order</w:t>
+      </w:r>
+    </w:p>
+    <w:p>
+      <w:r>
+        <w:tab/>
+      </w:r>
+      <w:r>
+        <w:tab/>
+        <w:t>&lt;-Plane &lt;-&gt; gunner &lt;-&gt; fighter -&gt;</w:t>
+      </w:r>
+    </w:p>
+    <w:p>
+      <w:pPr>
+        <w:ind w:left="720"/>
+      </w:pPr>
+      <w:r>
+        <w:t xml:space="preserve">In a circular order, this is to allow the player to switch between any given </w:t>
       </w:r>
       <w:proofErr w:type="gramStart"/>
       <w:r>
-        <w:t>The</w:t>
+        <w:t>mode</w:t>
       </w:r>
       <w:proofErr w:type="gramEnd"/>
       <w:r>
-        <w:t xml:space="preserve"> player will have to switch from their different weapons in order to be able to advance. </w:t>
+        <w:t xml:space="preserve"> at any time without having to switch to transition modes to get to another.</w:t>
+      </w:r>
+    </w:p>
+    <w:p>
+      <w:r>
+        <w:tab/>
+        <w:t>Special weapon: it will be activated by the space bar</w:t>
+      </w:r>
+      <w:r>
+        <w:tab/>
+      </w:r>
+    </w:p>
+    <w:p>
+      <w:pPr>
+        <w:ind w:left="720"/>
+      </w:pPr>
+      <w:r>
+        <w:t>Shooting:  Left click will fire the players weapon</w:t>
+      </w:r>
+      <w:proofErr w:type="gramStart"/>
+      <w:r>
+        <w:t>,  and</w:t>
+      </w:r>
+      <w:proofErr w:type="gramEnd"/>
+      <w:r>
+        <w:t xml:space="preserve"> right click will activate the players secondary weapon, if they have one. For the fighter class it will activate the shield.</w:t>
       </w:r>
     </w:p>
     <w:p>
       <w:r>
         <w:t>Armor types:</w:t>
       </w:r>
+      <w:bookmarkStart w:id="0" w:name="_GoBack"/>
+      <w:bookmarkEnd w:id="0"/>
     </w:p>
     <w:p>
       <w:pPr>
@@ -132,6 +203,7 @@
         <w:ind w:left="720" w:firstLine="720"/>
       </w:pPr>
       <w:r>
+        <w:lastRenderedPageBreak/>
         <w:t>List of Speed enemies:</w:t>
       </w:r>
     </w:p>
@@ -204,6 +276,135 @@
     <w:p>
       <w:pPr>
         <w:ind w:left="720" w:firstLine="720"/>
+      </w:pPr>
+    </w:p>
+    <w:p>
+      <w:pPr>
+        <w:ind w:left="720"/>
+      </w:pPr>
+      <w:r>
+        <w:t>(</w:t>
+      </w:r>
+      <w:proofErr w:type="gramStart"/>
+      <w:r>
+        <w:t>green</w:t>
+      </w:r>
+      <w:proofErr w:type="gramEnd"/>
+      <w:r>
+        <w:t>)</w:t>
+      </w:r>
+      <w:r>
+        <w:t>Tank: Tank enemies are heavily fortified and are fairly large. A result of their great fortifications is that they are extremely resistant to small arms fire, and the only way of dealing significant damage is through the use of armor piercing attacks. In order for them to be so fortified they sacrificed speed and power, instead relying on their bulk and weight to do damage. These types of enemies will slowly advance on to the player unrelentingly, until the player is dead.</w:t>
+      </w:r>
+    </w:p>
+    <w:p>
+      <w:pPr>
+        <w:ind w:left="720" w:firstLine="720"/>
+      </w:pPr>
+      <w:r>
+        <w:t>Tank properties:</w:t>
+      </w:r>
+    </w:p>
+    <w:p>
+      <w:pPr>
+        <w:ind w:left="720" w:firstLine="720"/>
+      </w:pPr>
+      <w:r>
+        <w:tab/>
+        <w:t>-resistant to plane mode fire</w:t>
+      </w:r>
+    </w:p>
+    <w:p>
+      <w:pPr>
+        <w:ind w:left="720" w:firstLine="720"/>
+      </w:pPr>
+      <w:r>
+        <w:tab/>
+        <w:t>-have no ranged attacks</w:t>
+      </w:r>
+    </w:p>
+    <w:p>
+      <w:pPr>
+        <w:ind w:left="720" w:firstLine="720"/>
+      </w:pPr>
+      <w:r>
+        <w:tab/>
+        <w:t>-high collision damage</w:t>
+      </w:r>
+    </w:p>
+    <w:p>
+      <w:pPr>
+        <w:ind w:left="720" w:firstLine="720"/>
+      </w:pPr>
+      <w:r>
+        <w:t>Tank enemy types:</w:t>
+      </w:r>
+    </w:p>
+    <w:p>
+      <w:pPr>
+        <w:ind w:left="720" w:firstLine="720"/>
+      </w:pPr>
+      <w:r>
+        <w:tab/>
+        <w:t xml:space="preserve">Baller: </w:t>
+      </w:r>
+    </w:p>
+    <w:p>
+      <w:pPr>
+        <w:ind w:left="720" w:firstLine="720"/>
+      </w:pPr>
+      <w:r>
+        <w:tab/>
+      </w:r>
+      <w:r>
+        <w:tab/>
+        <w:t>-move directly towards the player at a slow rate</w:t>
+      </w:r>
+    </w:p>
+    <w:p>
+      <w:pPr>
+        <w:ind w:left="720" w:firstLine="720"/>
+      </w:pPr>
+      <w:r>
+        <w:tab/>
+      </w:r>
+      <w:r>
+        <w:tab/>
+        <w:t xml:space="preserve">-large amounts of </w:t>
+      </w:r>
+      <w:proofErr w:type="spellStart"/>
+      <w:r>
+        <w:t>hp</w:t>
+      </w:r>
+      <w:proofErr w:type="spellEnd"/>
+    </w:p>
+    <w:p>
+      <w:pPr>
+        <w:ind w:left="720" w:firstLine="720"/>
+      </w:pPr>
+      <w:r>
+        <w:tab/>
+      </w:r>
+      <w:r>
+        <w:tab/>
+        <w:t>-collision does large amounts of damage</w:t>
+      </w:r>
+    </w:p>
+    <w:p>
+      <w:pPr>
+        <w:ind w:left="720" w:firstLine="720"/>
+      </w:pPr>
+      <w:r>
+        <w:tab/>
+      </w:r>
+      <w:r>
+        <w:tab/>
+        <w:t>-takes 10% damage from small arms fire</w:t>
+      </w:r>
+    </w:p>
+    <w:p>
+      <w:pPr>
+        <w:ind w:firstLine="720"/>
       </w:pPr>
     </w:p>
     <w:p>
@@ -216,330 +417,199 @@
       </w:r>
       <w:proofErr w:type="gramStart"/>
       <w:r>
-        <w:t>green</w:t>
+        <w:t>blue</w:t>
       </w:r>
       <w:proofErr w:type="gramEnd"/>
       <w:r>
         <w:t>)</w:t>
       </w:r>
       <w:r>
-        <w:t>Tank: Tank enemies are heavily fortified and are fairly large. A result of their great fortifications is that they are extremely resistant to small arms fire, and the only way of dealing significant damage is through the use of armor piercing attacks. In order for them to be so fortified they sacrificed speed and power, instead relying on their bulk and weight to do damage. These types of enemies will slowly advance on to the player unrelentingly, until the player is dead.</w:t>
-      </w:r>
-    </w:p>
-    <w:p>
-      <w:pPr>
-        <w:ind w:left="720" w:firstLine="720"/>
-      </w:pPr>
-      <w:r>
-        <w:t>Tank properties:</w:t>
-      </w:r>
-    </w:p>
-    <w:p>
-      <w:pPr>
-        <w:ind w:left="720" w:firstLine="720"/>
-      </w:pPr>
-      <w:r>
-        <w:tab/>
-        <w:t>-resistant to plane mode fire</w:t>
-      </w:r>
-    </w:p>
-    <w:p>
-      <w:pPr>
-        <w:ind w:left="720" w:firstLine="720"/>
-      </w:pPr>
-      <w:r>
-        <w:tab/>
-        <w:t>-have no ranged attacks</w:t>
-      </w:r>
-    </w:p>
-    <w:p>
-      <w:pPr>
-        <w:ind w:left="720" w:firstLine="720"/>
-      </w:pPr>
-      <w:r>
-        <w:tab/>
-        <w:t>-high collision damage</w:t>
-      </w:r>
-    </w:p>
-    <w:p>
-      <w:pPr>
-        <w:ind w:left="720" w:firstLine="720"/>
-      </w:pPr>
-      <w:r>
-        <w:t>Tank enemy types:</w:t>
-      </w:r>
-    </w:p>
-    <w:p>
-      <w:pPr>
-        <w:ind w:left="720" w:firstLine="720"/>
-      </w:pPr>
-      <w:r>
-        <w:tab/>
-        <w:t xml:space="preserve">Baller: </w:t>
-      </w:r>
-    </w:p>
-    <w:p>
-      <w:pPr>
-        <w:ind w:left="720" w:firstLine="720"/>
-      </w:pPr>
-      <w:r>
-        <w:tab/>
-      </w:r>
-      <w:r>
-        <w:tab/>
-        <w:t>-move directly towards the player at a slow rate</w:t>
-      </w:r>
-    </w:p>
-    <w:p>
-      <w:pPr>
-        <w:ind w:left="720" w:firstLine="720"/>
-      </w:pPr>
-      <w:r>
-        <w:tab/>
-      </w:r>
-      <w:r>
-        <w:tab/>
-        <w:t xml:space="preserve">-large amounts of </w:t>
-      </w:r>
-      <w:proofErr w:type="spellStart"/>
-      <w:r>
-        <w:t>hp</w:t>
-      </w:r>
-      <w:proofErr w:type="spellEnd"/>
-    </w:p>
-    <w:p>
-      <w:pPr>
-        <w:ind w:left="720" w:firstLine="720"/>
-      </w:pPr>
-      <w:r>
-        <w:tab/>
-      </w:r>
-      <w:r>
-        <w:tab/>
-        <w:t>-collision does large amounts of damage</w:t>
-      </w:r>
-    </w:p>
-    <w:p>
-      <w:pPr>
-        <w:ind w:left="720" w:firstLine="720"/>
-      </w:pPr>
-      <w:r>
-        <w:tab/>
-      </w:r>
-      <w:r>
-        <w:tab/>
-        <w:t>-takes 10% damage from small arms fire</w:t>
+        <w:t xml:space="preserve">Power: Power armor enemies are the damage dealers of the enemy army. They maintain minimal </w:t>
+      </w:r>
+      <w:r>
+        <w:t>defenses</w:t>
+      </w:r>
+      <w:r>
+        <w:t xml:space="preserve"> and focus their abilities to increase their firepower. As a result they</w:t>
+      </w:r>
+      <w:r>
+        <w:t xml:space="preserve"> deal large amounts of damage. They attack the player from up close and personal using short ranged powerful blast, and deadly melee strikes. As they swarm the player, it becomes increasingly difficult to handle a power armor enemy up close with ranged weapons.</w:t>
+      </w:r>
+    </w:p>
+    <w:p>
+      <w:pPr>
+        <w:ind w:left="720" w:firstLine="720"/>
+      </w:pPr>
+      <w:r>
+        <w:t>Power enemy properties:</w:t>
+      </w:r>
+    </w:p>
+    <w:p>
+      <w:pPr>
+        <w:ind w:left="720" w:firstLine="720"/>
+      </w:pPr>
+      <w:r>
+        <w:tab/>
+      </w:r>
+      <w:r>
+        <w:t>-deal large amounts of damage</w:t>
+      </w:r>
+    </w:p>
+    <w:p>
+      <w:pPr>
+        <w:ind w:left="720" w:firstLine="720"/>
+      </w:pPr>
+      <w:r>
+        <w:tab/>
+        <w:t>-mainly short ranged attacks</w:t>
+      </w:r>
+    </w:p>
+    <w:p>
+      <w:pPr>
+        <w:ind w:left="720" w:firstLine="720"/>
+      </w:pPr>
+      <w:r>
+        <w:tab/>
+        <w:t>-move in circles around the player once they get close enough</w:t>
+      </w:r>
+    </w:p>
+    <w:p>
+      <w:pPr>
+        <w:ind w:left="720" w:firstLine="720"/>
+      </w:pPr>
+      <w:r>
+        <w:t>Power enemy Types:</w:t>
+      </w:r>
+    </w:p>
+    <w:p>
+      <w:pPr>
+        <w:ind w:left="720" w:firstLine="720"/>
+      </w:pPr>
+      <w:r>
+        <w:tab/>
+        <w:t>Knight:</w:t>
+      </w:r>
+    </w:p>
+    <w:p>
+      <w:pPr>
+        <w:ind w:left="2880"/>
+      </w:pPr>
+      <w:r>
+        <w:t>-moves directly at the player, once within striking distance they begin attacking the player, with powerful close range attacks.</w:t>
+      </w:r>
+    </w:p>
+    <w:p>
+      <w:pPr>
+        <w:ind w:left="2880"/>
+      </w:pPr>
+      <w:r>
+        <w:t xml:space="preserve">-attacks with a sword, this attack has a </w:t>
+      </w:r>
+      <w:r>
+        <w:t>cool down</w:t>
+      </w:r>
+      <w:r>
+        <w:t xml:space="preserve"> of 3 seconds, it cannot miss once it has been launched, it damages the player </w:t>
+      </w:r>
+      <w:r>
+        <w:t>instantaneously</w:t>
+      </w:r>
+    </w:p>
+    <w:p>
+      <w:pPr>
+        <w:ind w:left="720"/>
+      </w:pPr>
+      <w:r>
+        <w:t>(</w:t>
+      </w:r>
+      <w:r>
+        <w:t>White</w:t>
+      </w:r>
+      <w:r>
+        <w:t>)Balanced: balanced Armor maintains a balance between defense, speed, and attack. These are your basic mobs that will advance upon the player and try to kill him. The do not display and particular defenses, and can be defeated equally by any bullet type.</w:t>
+      </w:r>
+    </w:p>
+    <w:p>
+      <w:pPr>
+        <w:ind w:left="720" w:firstLine="720"/>
+      </w:pPr>
+      <w:r>
+        <w:t>Balanced enemy types:</w:t>
       </w:r>
     </w:p>
     <w:p>
       <w:pPr>
         <w:ind w:firstLine="720"/>
       </w:pPr>
-    </w:p>
-    <w:p>
-      <w:pPr>
-        <w:ind w:left="720"/>
-      </w:pPr>
-      <w:r>
-        <w:t>(</w:t>
-      </w:r>
-      <w:proofErr w:type="gramStart"/>
-      <w:r>
-        <w:t>blue</w:t>
-      </w:r>
-      <w:proofErr w:type="gramEnd"/>
-      <w:r>
-        <w:t>)</w:t>
-      </w:r>
-      <w:r>
-        <w:t xml:space="preserve">Power: Power armor enemies are the damage dealers of the enemy army. They maintain minimal </w:t>
-      </w:r>
-      <w:r>
-        <w:t>defenses</w:t>
-      </w:r>
-      <w:r>
-        <w:t xml:space="preserve"> and focus their abilities to increase their firepower. As a result they</w:t>
-      </w:r>
-      <w:r>
-        <w:t xml:space="preserve"> deal large amounts of damage. They attack the player from up close and personal using short ranged powerful blast, and deadly melee strikes. As they swarm the player, it becomes increasingly difficult to handle a power armor enemy up close with ranged weapons.</w:t>
-      </w:r>
-    </w:p>
-    <w:p>
-      <w:pPr>
-        <w:ind w:left="720" w:firstLine="720"/>
-      </w:pPr>
-      <w:r>
-        <w:t>Power enemy properties:</w:t>
-      </w:r>
-    </w:p>
-    <w:p>
-      <w:pPr>
-        <w:ind w:left="720" w:firstLine="720"/>
-      </w:pPr>
-      <w:r>
-        <w:tab/>
-      </w:r>
-      <w:r>
-        <w:t>-deal large amounts of damage</w:t>
-      </w:r>
-    </w:p>
-    <w:p>
-      <w:pPr>
-        <w:ind w:left="720" w:firstLine="720"/>
-      </w:pPr>
-      <w:r>
-        <w:tab/>
-        <w:t>-mainly short ranged attacks</w:t>
-      </w:r>
-    </w:p>
-    <w:p>
-      <w:pPr>
-        <w:ind w:left="720" w:firstLine="720"/>
-      </w:pPr>
-      <w:r>
-        <w:tab/>
-        <w:t>-move in circles around the player once they get close enough</w:t>
-      </w:r>
-    </w:p>
-    <w:p>
-      <w:pPr>
-        <w:ind w:left="720" w:firstLine="720"/>
-      </w:pPr>
-      <w:r>
-        <w:t>Power enemy Types:</w:t>
-      </w:r>
-    </w:p>
-    <w:p>
-      <w:pPr>
-        <w:ind w:left="720" w:firstLine="720"/>
-      </w:pPr>
-      <w:r>
-        <w:tab/>
-        <w:t>Knight:</w:t>
-      </w:r>
-    </w:p>
-    <w:p>
-      <w:pPr>
-        <w:ind w:left="2880"/>
-      </w:pPr>
+      <w:r>
+        <w:tab/>
+      </w:r>
+      <w:r>
+        <w:tab/>
+      </w:r>
+      <w:r>
+        <w:t xml:space="preserve">Turret: static </w:t>
+      </w:r>
+      <w:r>
+        <w:t>defense</w:t>
+      </w:r>
+      <w:r>
+        <w:t xml:space="preserve"> for the enemy.</w:t>
+      </w:r>
+    </w:p>
+    <w:p>
+      <w:pPr>
+        <w:ind w:firstLine="720"/>
+      </w:pPr>
+      <w:r>
+        <w:tab/>
+      </w:r>
+      <w:r>
+        <w:tab/>
+      </w:r>
+      <w:r>
+        <w:tab/>
+      </w:r>
+      <w:r>
+        <w:t>-they stay stationary, but relative to the player they move straight down.</w:t>
+      </w:r>
+    </w:p>
+    <w:p>
+      <w:pPr>
+        <w:ind w:firstLine="720"/>
+      </w:pPr>
+      <w:r>
+        <w:tab/>
+      </w:r>
+      <w:r>
+        <w:tab/>
+      </w:r>
+      <w:r>
+        <w:tab/>
+        <w:t>-they shoot 1 shot per second in either a single direction.</w:t>
+      </w:r>
+    </w:p>
+    <w:p>
+      <w:pPr>
+        <w:ind w:firstLine="720"/>
+      </w:pPr>
+    </w:p>
+    <w:p>
+      <w:r>
+        <w:t xml:space="preserve">The player: The player is a transforming robot that can change into various shapes in order to utilize different methods of attack, each providing different benefits and weaknesses. </w:t>
+      </w:r>
+    </w:p>
+    <w:p>
+      <w:pPr>
+        <w:ind w:left="720"/>
+      </w:pPr>
+      <w:r>
+        <w:t>Plane mode: the robot transforms into a plane, top gun style. In this mode they make use of traditional spread attacks focusing on hitting many enemies with a fast barrage of small arms fire. This form is the main counter to speed enemies. As a plane it can only shoot forward and has fairly slow side to side movement. Its main weakness is enemies that circle the player and attack from behind.</w:t>
+      </w:r>
+    </w:p>
+    <w:p>
       <w:r>
         <w:lastRenderedPageBreak/>
-        <w:t>-moves directly at the player, once within striking distance they begin attacking the player, with powerful close range attacks.</w:t>
-      </w:r>
-    </w:p>
-    <w:p>
-      <w:pPr>
-        <w:ind w:left="2880"/>
-      </w:pPr>
-      <w:r>
-        <w:t xml:space="preserve">-attacks with a sword, this attack has a </w:t>
-      </w:r>
-      <w:r>
-        <w:t>cool down</w:t>
-      </w:r>
-      <w:r>
-        <w:t xml:space="preserve"> of 3 seconds, it cannot miss once it has been launched, it damages the player </w:t>
-      </w:r>
-      <w:r>
-        <w:t>instantaneously</w:t>
-      </w:r>
-    </w:p>
-    <w:p>
-      <w:pPr>
-        <w:ind w:left="720"/>
-      </w:pPr>
-      <w:r>
-        <w:t>(</w:t>
-      </w:r>
-      <w:bookmarkStart w:id="0" w:name="_GoBack"/>
-      <w:bookmarkEnd w:id="0"/>
-      <w:r>
-        <w:t>White</w:t>
-      </w:r>
-      <w:r>
-        <w:t>)Balanced: balanced Armor maintains a balance between defense, speed, and attack. These are your basic mobs that will advance upon the player and try to kill him. The do not display and particular defenses, and can be defeated equally by any bullet type.</w:t>
-      </w:r>
-    </w:p>
-    <w:p>
-      <w:pPr>
-        <w:ind w:left="720" w:firstLine="720"/>
-      </w:pPr>
-      <w:r>
-        <w:t>Balanced enemy types:</w:t>
-      </w:r>
-    </w:p>
-    <w:p>
-      <w:pPr>
-        <w:ind w:firstLine="720"/>
-      </w:pPr>
-      <w:r>
-        <w:tab/>
-      </w:r>
-      <w:r>
-        <w:tab/>
-      </w:r>
-      <w:r>
-        <w:t xml:space="preserve">Turret: static </w:t>
-      </w:r>
-      <w:r>
-        <w:t>defense</w:t>
-      </w:r>
-      <w:r>
-        <w:t xml:space="preserve"> for the enemy.</w:t>
-      </w:r>
-    </w:p>
-    <w:p>
-      <w:pPr>
-        <w:ind w:firstLine="720"/>
-      </w:pPr>
-      <w:r>
-        <w:tab/>
-      </w:r>
-      <w:r>
-        <w:tab/>
-      </w:r>
-      <w:r>
-        <w:tab/>
-      </w:r>
-      <w:r>
-        <w:t>-they stay stationary, but relative to the player they move straight down.</w:t>
-      </w:r>
-    </w:p>
-    <w:p>
-      <w:pPr>
-        <w:ind w:firstLine="720"/>
-      </w:pPr>
-      <w:r>
-        <w:tab/>
-      </w:r>
-      <w:r>
-        <w:tab/>
-      </w:r>
-      <w:r>
-        <w:tab/>
-        <w:t>-they shoot 1 shot per second in either a single direction.</w:t>
-      </w:r>
-    </w:p>
-    <w:p>
-      <w:pPr>
-        <w:ind w:firstLine="720"/>
-      </w:pPr>
-    </w:p>
-    <w:p>
-      <w:r>
-        <w:t xml:space="preserve">The player: The player is a transforming robot that can change into various shapes in order to utilize different methods of attack, each providing different benefits and weaknesses. </w:t>
-      </w:r>
-    </w:p>
-    <w:p>
-      <w:pPr>
-        <w:ind w:left="720"/>
-      </w:pPr>
-      <w:r>
-        <w:t>Plane mode: the robot transforms into a plane, top gun style. In this mode they make use of traditional spread attacks focusing on hitting many enemies with a fast barrage of small arms fire. This form is the main counter to speed enemies. As a plane it can only shoot forward and has fairly slow side to side movement. Its main weakness is enemies that circle the player and attack from behind.</w:t>
-      </w:r>
-    </w:p>
-    <w:p>
-      <w:r>
         <w:tab/>
       </w:r>
       <w:r>
@@ -625,15 +695,11 @@
       </w:r>
       <w:r>
         <w:tab/>
-      </w:r>
-      <w:proofErr w:type="gramStart"/>
-      <w:r>
         <w:t>-shoots</w:t>
       </w:r>
       <w:r>
-        <w:t xml:space="preserve"> 10 bullets in a 75 degree arc.</w:t>
-      </w:r>
-      <w:proofErr w:type="gramEnd"/>
+        <w:t xml:space="preserve"> 10 bullets in a 75 degree arc</w:t>
+      </w:r>
     </w:p>
     <w:p>
       <w:r>
@@ -831,7 +897,11 @@
       </w:r>
       <w:proofErr w:type="gramEnd"/>
       <w:r>
-        <w:t xml:space="preserve"> shield allows it to protect itself from most enemy fire, however, does not protect it from collisions from tank type enemies. Its sword has a limited range, but will destroy all but the bulkiest enemies in a single strike.</w:t>
+        <w:t xml:space="preserve"> shield allows it to protect itself from most enemy fire, however, does not protect it from </w:t>
+      </w:r>
+      <w:r>
+        <w:lastRenderedPageBreak/>
+        <w:t>collisions from tank type enemies. Its sword has a limited range, but will destroy all but the bulkiest enemies in a single strike.</w:t>
       </w:r>
     </w:p>
     <w:p>
@@ -963,7 +1033,6 @@
         <w:ind w:left="720"/>
       </w:pPr>
       <w:r>
-        <w:lastRenderedPageBreak/>
         <w:tab/>
       </w:r>
       <w:r>

</xml_diff>